<commit_message>
Simple Index engine workwhop #2
</commit_message>
<xml_diff>
--- a/TDD Workshop.docx
+++ b/TDD Workshop.docx
@@ -19,320 +19,326 @@
           <w:sz w:val="32"/>
         </w:rPr>
       </w:pPr>
+      <w:r>
+        <w:rPr>
+          <w:b/>
+          <w:sz w:val="32"/>
+        </w:rPr>
+        <w:t>TDD Workshop - Simple Search Engine</w:t>
+      </w:r>
+    </w:p>
+    <w:p>
+      <w:pPr>
+        <w:spacing w:line="240" w:lineRule="auto"/>
+        <w:rPr>
+          <w:sz w:val="28"/>
+        </w:rPr>
+      </w:pPr>
+    </w:p>
+    <w:p>
+      <w:pPr>
+        <w:spacing w:line="240" w:lineRule="auto"/>
+        <w:rPr>
+          <w:sz w:val="28"/>
+        </w:rPr>
+      </w:pPr>
+      <w:r>
+        <w:rPr>
+          <w:sz w:val="28"/>
+        </w:rPr>
+        <w:t>As a developer I want a component that can index big documents and provide searching by a query string so I can use it as a search engine for files, documents or web pages</w:t>
+      </w:r>
+    </w:p>
+    <w:p>
+      <w:pPr>
+        <w:spacing w:line="240" w:lineRule="auto"/>
+        <w:rPr>
+          <w:sz w:val="28"/>
+        </w:rPr>
+      </w:pPr>
+    </w:p>
+    <w:p>
+      <w:pPr>
+        <w:spacing w:line="240" w:lineRule="auto"/>
+        <w:rPr>
+          <w:sz w:val="28"/>
+        </w:rPr>
+      </w:pPr>
+      <w:r>
+        <w:rPr>
+          <w:b/>
+          <w:sz w:val="28"/>
+        </w:rPr>
+        <w:t>Input:</w:t>
+      </w:r>
+      <w:r>
+        <w:rPr>
+          <w:sz w:val="28"/>
+        </w:rPr>
+        <w:t xml:space="preserve"> a string or file, string is simpler</w:t>
+      </w:r>
+    </w:p>
+    <w:p>
+      <w:pPr>
+        <w:spacing w:line="240" w:lineRule="auto"/>
+        <w:rPr>
+          <w:sz w:val="28"/>
+        </w:rPr>
+      </w:pPr>
+      <w:r>
+        <w:rPr>
+          <w:b/>
+          <w:sz w:val="28"/>
+        </w:rPr>
+        <w:t>Output</w:t>
+      </w:r>
+      <w:r>
+        <w:rPr>
+          <w:sz w:val="28"/>
+        </w:rPr>
+        <w:t xml:space="preserve">: a component that can return index of word in </w:t>
+      </w:r>
+      <w:r>
+        <w:rPr>
+          <w:sz w:val="28"/>
+        </w:rPr>
+        <w:t>input</w:t>
+      </w:r>
+      <w:r>
+        <w:rPr>
+          <w:sz w:val="28"/>
+        </w:rPr>
+        <w:t xml:space="preserve"> text without rescanning the text.</w:t>
+      </w:r>
+    </w:p>
+    <w:p>
+      <w:pPr>
+        <w:spacing w:line="240" w:lineRule="auto"/>
+        <w:rPr>
+          <w:sz w:val="28"/>
+        </w:rPr>
+      </w:pPr>
+      <w:r>
+        <w:rPr>
+          <w:b/>
+          <w:sz w:val="28"/>
+        </w:rPr>
+        <w:t>Output 2</w:t>
+      </w:r>
+      <w:r>
+        <w:rPr>
+          <w:sz w:val="28"/>
+        </w:rPr>
+        <w:t>: returns sentence with the word.</w:t>
+      </w:r>
+    </w:p>
+    <w:p>
+      <w:pPr>
+        <w:spacing w:line="240" w:lineRule="auto"/>
+        <w:rPr>
+          <w:sz w:val="28"/>
+        </w:rPr>
+      </w:pPr>
+      <w:r>
+        <w:rPr>
+          <w:b/>
+          <w:sz w:val="28"/>
+        </w:rPr>
+        <w:t>Output 3</w:t>
+      </w:r>
+      <w:r>
+        <w:rPr>
+          <w:sz w:val="28"/>
+        </w:rPr>
+        <w:t xml:space="preserve">: returns similar word or sentence when there is no precise match, but </w:t>
+      </w:r>
+      <w:proofErr w:type="gramStart"/>
+      <w:r>
+        <w:rPr>
+          <w:sz w:val="28"/>
+        </w:rPr>
+        <w:t>words differs</w:t>
+      </w:r>
+      <w:proofErr w:type="gramEnd"/>
+      <w:r>
+        <w:rPr>
+          <w:sz w:val="28"/>
+        </w:rPr>
+        <w:t xml:space="preserve"> by 1 letter.</w:t>
+      </w:r>
+    </w:p>
+    <w:p>
+      <w:pPr>
+        <w:spacing w:line="240" w:lineRule="auto"/>
+        <w:rPr>
+          <w:sz w:val="28"/>
+        </w:rPr>
+      </w:pPr>
+    </w:p>
+    <w:p>
+      <w:pPr>
+        <w:spacing w:line="240" w:lineRule="auto"/>
+        <w:rPr>
+          <w:sz w:val="28"/>
+        </w:rPr>
+      </w:pPr>
+      <w:r>
+        <w:rPr>
+          <w:b/>
+          <w:sz w:val="28"/>
+        </w:rPr>
+        <w:t>Test data</w:t>
+      </w:r>
+      <w:r>
+        <w:rPr>
+          <w:sz w:val="28"/>
+        </w:rPr>
+        <w:t>: source code of Rails in a single file</w:t>
+      </w:r>
+      <w:r>
+        <w:rPr>
+          <w:sz w:val="28"/>
+        </w:rPr>
+        <w:t xml:space="preserve"> rails.txt, size</w:t>
+      </w:r>
+      <w:r>
+        <w:rPr>
+          <w:sz w:val="28"/>
+        </w:rPr>
+        <w:t xml:space="preserve"> 11.8mb</w:t>
+      </w:r>
+      <w:r>
+        <w:rPr>
+          <w:sz w:val="28"/>
+        </w:rPr>
+        <w:t xml:space="preserve"> is provided. </w:t>
+      </w:r>
+    </w:p>
+    <w:p>
+      <w:pPr>
+        <w:spacing w:line="240" w:lineRule="auto"/>
+        <w:rPr>
+          <w:sz w:val="28"/>
+        </w:rPr>
+      </w:pPr>
+      <w:r>
+        <w:rPr>
+          <w:sz w:val="28"/>
+        </w:rPr>
+        <w:t>Test word example "ISINDEX" case-sensitive, appears in the end of the file, test repeats 200times</w:t>
+      </w:r>
+    </w:p>
+    <w:p>
+      <w:pPr>
+        <w:spacing w:line="240" w:lineRule="auto"/>
+        <w:rPr>
+          <w:sz w:val="28"/>
+        </w:rPr>
+      </w:pPr>
+    </w:p>
+    <w:p>
+      <w:pPr>
+        <w:spacing w:line="240" w:lineRule="auto"/>
+        <w:rPr>
+          <w:b/>
+          <w:sz w:val="28"/>
+        </w:rPr>
+      </w:pPr>
+      <w:r>
+        <w:rPr>
+          <w:b/>
+          <w:sz w:val="28"/>
+        </w:rPr>
+        <w:t>Notes:</w:t>
+      </w:r>
+    </w:p>
+    <w:p>
+      <w:pPr>
+        <w:spacing w:line="240" w:lineRule="auto"/>
+        <w:rPr>
+          <w:sz w:val="28"/>
+        </w:rPr>
+      </w:pPr>
+      <w:proofErr w:type="gramStart"/>
+      <w:r>
+        <w:rPr>
+          <w:sz w:val="28"/>
+        </w:rPr>
+        <w:t>words</w:t>
+      </w:r>
+      <w:proofErr w:type="gramEnd"/>
+      <w:r>
+        <w:rPr>
+          <w:sz w:val="28"/>
+        </w:rPr>
+        <w:t xml:space="preserve"> consists from letters, numbers and underscore _</w:t>
+      </w:r>
+    </w:p>
+    <w:p>
+      <w:pPr>
+        <w:spacing w:line="240" w:lineRule="auto"/>
+        <w:rPr>
+          <w:sz w:val="28"/>
+        </w:rPr>
+      </w:pPr>
+      <w:proofErr w:type="gramStart"/>
+      <w:r>
+        <w:rPr>
+          <w:sz w:val="28"/>
+        </w:rPr>
+        <w:t>case-sensitive</w:t>
+      </w:r>
+      <w:proofErr w:type="gramEnd"/>
+      <w:r>
+        <w:rPr>
+          <w:sz w:val="28"/>
+        </w:rPr>
+        <w:t xml:space="preserve"> is simpler</w:t>
+      </w:r>
+    </w:p>
+    <w:p>
+      <w:pPr>
+        <w:spacing w:line="240" w:lineRule="auto"/>
+        <w:rPr>
+          <w:sz w:val="28"/>
+        </w:rPr>
+      </w:pPr>
+      <w:proofErr w:type="gramStart"/>
+      <w:r>
+        <w:rPr>
+          <w:sz w:val="28"/>
+        </w:rPr>
+        <w:t>commas</w:t>
+      </w:r>
+      <w:proofErr w:type="gramEnd"/>
+      <w:r>
+        <w:rPr>
+          <w:sz w:val="28"/>
+        </w:rPr>
+        <w:t>, stops, columns</w:t>
+      </w:r>
+      <w:r>
+        <w:rPr>
+          <w:sz w:val="28"/>
+        </w:rPr>
+        <w:t xml:space="preserve"> </w:t>
+      </w:r>
+      <w:proofErr w:type="spellStart"/>
+      <w:r>
+        <w:rPr>
+          <w:sz w:val="28"/>
+        </w:rPr>
+        <w:t>etc</w:t>
+      </w:r>
+      <w:proofErr w:type="spellEnd"/>
+      <w:r>
+        <w:rPr>
+          <w:sz w:val="28"/>
+        </w:rPr>
+        <w:t xml:space="preserve"> are separators</w:t>
+      </w:r>
       <w:bookmarkStart w:id="0" w:name="_GoBack"/>
       <w:bookmarkEnd w:id="0"/>
-      <w:r>
-        <w:rPr>
-          <w:b/>
-          <w:sz w:val="32"/>
-        </w:rPr>
-        <w:t>TDD Workshop - Simple Search Engine</w:t>
-      </w:r>
-    </w:p>
-    <w:p>
-      <w:pPr>
-        <w:spacing w:line="240" w:lineRule="auto"/>
-        <w:rPr>
-          <w:sz w:val="28"/>
-        </w:rPr>
-      </w:pPr>
-    </w:p>
-    <w:p>
-      <w:pPr>
-        <w:spacing w:line="240" w:lineRule="auto"/>
-        <w:rPr>
-          <w:sz w:val="28"/>
-        </w:rPr>
-      </w:pPr>
-      <w:r>
-        <w:rPr>
-          <w:sz w:val="28"/>
-        </w:rPr>
-        <w:t>As a developer I want a component that can index big documents and provide searching by a query string so I can use it as a search engine for files, documents or web pages</w:t>
-      </w:r>
-    </w:p>
-    <w:p>
-      <w:pPr>
-        <w:spacing w:line="240" w:lineRule="auto"/>
-        <w:rPr>
-          <w:sz w:val="28"/>
-        </w:rPr>
-      </w:pPr>
-    </w:p>
-    <w:p>
-      <w:pPr>
-        <w:spacing w:line="240" w:lineRule="auto"/>
-        <w:rPr>
-          <w:sz w:val="28"/>
-        </w:rPr>
-      </w:pPr>
-      <w:r>
-        <w:rPr>
-          <w:b/>
-          <w:sz w:val="28"/>
-        </w:rPr>
-        <w:t>Input:</w:t>
-      </w:r>
-      <w:r>
-        <w:rPr>
-          <w:sz w:val="28"/>
-        </w:rPr>
-        <w:t xml:space="preserve"> a string or file, string is simpler</w:t>
-      </w:r>
-    </w:p>
-    <w:p>
-      <w:pPr>
-        <w:spacing w:line="240" w:lineRule="auto"/>
-        <w:rPr>
-          <w:sz w:val="28"/>
-        </w:rPr>
-      </w:pPr>
-      <w:r>
-        <w:rPr>
-          <w:b/>
-          <w:sz w:val="28"/>
-        </w:rPr>
-        <w:t>Output</w:t>
-      </w:r>
-      <w:r>
-        <w:rPr>
-          <w:sz w:val="28"/>
-        </w:rPr>
-        <w:t xml:space="preserve">: a component that can return index of word in </w:t>
-      </w:r>
-      <w:r>
-        <w:rPr>
-          <w:sz w:val="28"/>
-        </w:rPr>
-        <w:t>scanned text without rescanning the text.</w:t>
-      </w:r>
-    </w:p>
-    <w:p>
-      <w:pPr>
-        <w:spacing w:line="240" w:lineRule="auto"/>
-        <w:rPr>
-          <w:sz w:val="28"/>
-        </w:rPr>
-      </w:pPr>
-      <w:r>
-        <w:rPr>
-          <w:b/>
-          <w:sz w:val="28"/>
-        </w:rPr>
-        <w:t>Output 2</w:t>
-      </w:r>
-      <w:r>
-        <w:rPr>
-          <w:sz w:val="28"/>
-        </w:rPr>
-        <w:t>: returns sentence with the word.</w:t>
-      </w:r>
-    </w:p>
-    <w:p>
-      <w:pPr>
-        <w:spacing w:line="240" w:lineRule="auto"/>
-        <w:rPr>
-          <w:sz w:val="28"/>
-        </w:rPr>
-      </w:pPr>
-      <w:r>
-        <w:rPr>
-          <w:b/>
-          <w:sz w:val="28"/>
-        </w:rPr>
-        <w:t>Output 3</w:t>
-      </w:r>
-      <w:r>
-        <w:rPr>
-          <w:sz w:val="28"/>
-        </w:rPr>
-        <w:t xml:space="preserve">: returns similar word or sentence when there is no precise match, but </w:t>
-      </w:r>
-      <w:proofErr w:type="gramStart"/>
-      <w:r>
-        <w:rPr>
-          <w:sz w:val="28"/>
-        </w:rPr>
-        <w:t>words differs</w:t>
-      </w:r>
-      <w:proofErr w:type="gramEnd"/>
-      <w:r>
-        <w:rPr>
-          <w:sz w:val="28"/>
-        </w:rPr>
-        <w:t xml:space="preserve"> by 1 letter.</w:t>
-      </w:r>
-    </w:p>
-    <w:p>
-      <w:pPr>
-        <w:spacing w:line="240" w:lineRule="auto"/>
-        <w:rPr>
-          <w:sz w:val="28"/>
-        </w:rPr>
-      </w:pPr>
-    </w:p>
-    <w:p>
-      <w:pPr>
-        <w:spacing w:line="240" w:lineRule="auto"/>
-        <w:rPr>
-          <w:sz w:val="28"/>
-        </w:rPr>
-      </w:pPr>
-      <w:r>
-        <w:rPr>
-          <w:b/>
-          <w:sz w:val="28"/>
-        </w:rPr>
-        <w:t>Test data</w:t>
-      </w:r>
-      <w:r>
-        <w:rPr>
-          <w:sz w:val="28"/>
-        </w:rPr>
-        <w:t>: source code of Rails in a single file</w:t>
-      </w:r>
-      <w:r>
-        <w:rPr>
-          <w:sz w:val="28"/>
-        </w:rPr>
-        <w:t xml:space="preserve"> rails.txt, size</w:t>
-      </w:r>
-      <w:r>
-        <w:rPr>
-          <w:sz w:val="28"/>
-        </w:rPr>
-        <w:t xml:space="preserve"> 11.8mb</w:t>
-      </w:r>
-      <w:r>
-        <w:rPr>
-          <w:sz w:val="28"/>
-        </w:rPr>
-        <w:t xml:space="preserve"> is provided. </w:t>
-      </w:r>
-    </w:p>
-    <w:p>
-      <w:pPr>
-        <w:spacing w:line="240" w:lineRule="auto"/>
-        <w:rPr>
-          <w:sz w:val="28"/>
-        </w:rPr>
-      </w:pPr>
-      <w:r>
-        <w:rPr>
-          <w:sz w:val="28"/>
-        </w:rPr>
-        <w:t>Test word example "ISINDEX" case-sensitive, appears in the end of the file, test repeats 200times</w:t>
-      </w:r>
-    </w:p>
-    <w:p>
-      <w:pPr>
-        <w:spacing w:line="240" w:lineRule="auto"/>
-        <w:rPr>
-          <w:sz w:val="28"/>
-        </w:rPr>
-      </w:pPr>
-    </w:p>
-    <w:p>
-      <w:pPr>
-        <w:spacing w:line="240" w:lineRule="auto"/>
-        <w:rPr>
-          <w:b/>
-          <w:sz w:val="28"/>
-        </w:rPr>
-      </w:pPr>
-      <w:r>
-        <w:rPr>
-          <w:b/>
-          <w:sz w:val="28"/>
-        </w:rPr>
-        <w:t>Notes:</w:t>
-      </w:r>
-    </w:p>
-    <w:p>
-      <w:pPr>
-        <w:spacing w:line="240" w:lineRule="auto"/>
-        <w:rPr>
-          <w:sz w:val="28"/>
-        </w:rPr>
-      </w:pPr>
-      <w:proofErr w:type="gramStart"/>
-      <w:r>
-        <w:rPr>
-          <w:sz w:val="28"/>
-        </w:rPr>
-        <w:t>words</w:t>
-      </w:r>
-      <w:proofErr w:type="gramEnd"/>
-      <w:r>
-        <w:rPr>
-          <w:sz w:val="28"/>
-        </w:rPr>
-        <w:t xml:space="preserve"> consists from letters, numbers and underscore _</w:t>
-      </w:r>
-    </w:p>
-    <w:p>
-      <w:pPr>
-        <w:spacing w:line="240" w:lineRule="auto"/>
-        <w:rPr>
-          <w:sz w:val="28"/>
-        </w:rPr>
-      </w:pPr>
-      <w:proofErr w:type="gramStart"/>
-      <w:r>
-        <w:rPr>
-          <w:sz w:val="28"/>
-        </w:rPr>
-        <w:t>case-sensitive</w:t>
-      </w:r>
-      <w:proofErr w:type="gramEnd"/>
-      <w:r>
-        <w:rPr>
-          <w:sz w:val="28"/>
-        </w:rPr>
-        <w:t xml:space="preserve"> is simpler</w:t>
-      </w:r>
-    </w:p>
-    <w:p>
-      <w:pPr>
-        <w:spacing w:line="240" w:lineRule="auto"/>
-        <w:rPr>
-          <w:sz w:val="28"/>
-        </w:rPr>
-      </w:pPr>
-      <w:proofErr w:type="gramStart"/>
-      <w:r>
-        <w:rPr>
-          <w:sz w:val="28"/>
-        </w:rPr>
-        <w:t>commas</w:t>
-      </w:r>
-      <w:proofErr w:type="gramEnd"/>
-      <w:r>
-        <w:rPr>
-          <w:sz w:val="28"/>
-        </w:rPr>
-        <w:t>, stops, columns</w:t>
-      </w:r>
-      <w:r>
-        <w:rPr>
-          <w:sz w:val="28"/>
-        </w:rPr>
-        <w:t xml:space="preserve"> </w:t>
-      </w:r>
-      <w:proofErr w:type="spellStart"/>
-      <w:r>
-        <w:rPr>
-          <w:sz w:val="28"/>
-        </w:rPr>
-        <w:t>etc</w:t>
-      </w:r>
-      <w:proofErr w:type="spellEnd"/>
-      <w:r>
-        <w:rPr>
-          <w:sz w:val="28"/>
-        </w:rPr>
-        <w:t xml:space="preserve"> are separators</w:t>
-      </w:r>
     </w:p>
     <w:p>
       <w:pPr>

</xml_diff>